<commit_message>
Atualizado Com as Consultas
</commit_message>
<xml_diff>
--- a/Trabalho Final/TrabalhoFinal.docx
+++ b/Trabalho Final/TrabalhoFinal.docx
@@ -2556,27 +2556,7 @@
           <w:szCs w:val="24"/>
           <w:lang w:eastAsia="zh-CN" w:bidi="hi-IN"/>
         </w:rPr>
-        <w:t xml:space="preserve">Utilizar_Estoque ( #Est_ID, #Coz_ID, </w:t>
-      </w:r>
-      <w:r>
-        <w:rPr>
-          <w:rFonts w:eastAsia="Tahoma" w:cs="Lohit Devanagari" w:ascii="Comic Sans MS" w:hAnsi="Comic Sans MS"/>
-          <w:color w:val="00B0F0"/>
-          <w:kern w:val="2"/>
-          <w:szCs w:val="24"/>
-          <w:lang w:eastAsia="zh-CN" w:bidi="hi-IN"/>
-        </w:rPr>
-        <w:t>Est_Nome, Qtd</w:t>
-      </w:r>
-      <w:r>
-        <w:rPr>
-          <w:rFonts w:eastAsia="Tahoma" w:cs="Lohit Devanagari" w:ascii="Comic Sans MS" w:hAnsi="Comic Sans MS"/>
-          <w:color w:val="00B0F0"/>
-          <w:kern w:val="2"/>
-          <w:szCs w:val="24"/>
-          <w:lang w:eastAsia="zh-CN" w:bidi="hi-IN"/>
-        </w:rPr>
-        <w:t>)</w:t>
+        <w:t>Utilizar_Estoque ( #Est_ID, #Coz_ID, Est_Nome, Qtd)</w:t>
       </w:r>
     </w:p>
     <w:p>
@@ -3998,10 +3978,7 @@
           <w:ilvl w:val="0"/>
           <w:numId w:val="1"/>
         </w:numPr>
-        <w:rPr>
-          <w:sz w:val="20"/>
-          <w:szCs w:val="20"/>
-        </w:rPr>
+        <w:rPr/>
       </w:pPr>
       <w:r>
         <w:rPr>
@@ -4013,32 +3990,146 @@
     </w:p>
     <w:p>
       <w:pPr>
-        <w:pStyle w:val="Normal"/>
-        <w:rPr>
-          <w:sz w:val="20"/>
-          <w:szCs w:val="20"/>
-        </w:rPr>
-      </w:pPr>
-      <w:r>
-        <w:rPr>
-          <w:sz w:val="20"/>
-          <w:szCs w:val="20"/>
-        </w:rPr>
-      </w:r>
-    </w:p>
-    <w:p>
-      <w:pPr>
-        <w:pStyle w:val="Normal"/>
-        <w:rPr>
-          <w:sz w:val="20"/>
-          <w:szCs w:val="20"/>
-        </w:rPr>
-      </w:pPr>
-      <w:r>
-        <w:rPr>
-          <w:sz w:val="20"/>
-          <w:szCs w:val="20"/>
-        </w:rPr>
+        <w:pStyle w:val="ListParagraph"/>
+        <w:numPr>
+          <w:ilvl w:val="0"/>
+          <w:numId w:val="0"/>
+        </w:numPr>
+        <w:ind w:left="720" w:hanging="0"/>
+        <w:rPr/>
+      </w:pPr>
+      <w:r>
+        <w:rPr>
+          <w:sz w:val="20"/>
+          <w:szCs w:val="20"/>
+        </w:rPr>
+        <w:t>Para Popular o Banco de Dados, foi privilegiado as tabelas que não apresentam ,nenhuma chave estrangeira na suas esquemas:</w:t>
+      </w:r>
+    </w:p>
+    <w:p>
+      <w:pPr>
+        <w:pStyle w:val="ListParagraph"/>
+        <w:numPr>
+          <w:ilvl w:val="0"/>
+          <w:numId w:val="0"/>
+        </w:numPr>
+        <w:ind w:left="720" w:hanging="0"/>
+        <w:rPr/>
+      </w:pPr>
+      <w:r>
+        <w:rPr>
+          <w:sz w:val="20"/>
+          <w:szCs w:val="20"/>
+        </w:rPr>
+        <w:t>A</w:t>
+      </w:r>
+      <w:r>
+        <w:rPr>
+          <w:sz w:val="20"/>
+          <w:szCs w:val="20"/>
+        </w:rPr>
+        <w:t xml:space="preserve"> caixa:</w:t>
+      </w:r>
+    </w:p>
+    <w:p>
+      <w:pPr>
+        <w:pStyle w:val="ListParagraph"/>
+        <w:numPr>
+          <w:ilvl w:val="0"/>
+          <w:numId w:val="0"/>
+        </w:numPr>
+        <w:ind w:left="1440" w:hanging="0"/>
+        <w:rPr/>
+      </w:pPr>
+      <w:r>
+        <w:rPr>
+          <w:sz w:val="20"/>
+          <w:szCs w:val="20"/>
+        </w:rPr>
+        <w:t>Ela serve</w:t>
+      </w:r>
+      <w:r>
+        <w:rPr>
+          <w:sz w:val="20"/>
+          <w:szCs w:val="20"/>
+        </w:rPr>
+        <w:t xml:space="preserve"> da conta do restaurantes </w:t>
+      </w:r>
+      <w:r>
+        <w:rPr>
+          <w:sz w:val="20"/>
+          <w:szCs w:val="20"/>
+        </w:rPr>
+        <w:t>aonde são guardos as receitas das diferentes vendas do dia.</w:t>
+      </w:r>
+      <w:r>
+        <w:rPr>
+          <w:sz w:val="20"/>
+          <w:szCs w:val="20"/>
+        </w:rPr>
+        <w:t xml:space="preserve"> </w:t>
+      </w:r>
+      <w:r>
+        <w:rPr>
+          <w:sz w:val="20"/>
+          <w:szCs w:val="20"/>
+        </w:rPr>
+        <w:t>Ela possui dois campos: o saldo a vista e o saldo por cartão.</w:t>
+      </w:r>
+    </w:p>
+    <w:p>
+      <w:pPr>
+        <w:pStyle w:val="ListParagraph"/>
+        <w:ind w:hanging="0"/>
+        <w:rPr/>
+      </w:pPr>
+      <w:r>
+        <w:rPr>
+          <w:sz w:val="20"/>
+          <w:szCs w:val="20"/>
+        </w:rPr>
+        <w:t xml:space="preserve">Na criação desta tabelas esses campos tem como valor inical “0,0” R$. Populando essa tabela apenas a Data foi inserido. </w:t>
+      </w:r>
+    </w:p>
+    <w:p>
+      <w:pPr>
+        <w:pStyle w:val="ListParagraph"/>
+        <w:ind w:hanging="0"/>
+        <w:rPr/>
+      </w:pPr>
+      <w:r>
+        <w:rPr>
+          <w:sz w:val="20"/>
+          <w:szCs w:val="20"/>
+        </w:rPr>
+        <w:t xml:space="preserve">O proprietario: </w:t>
+      </w:r>
+    </w:p>
+    <w:p>
+      <w:pPr>
+        <w:pStyle w:val="ListParagraph"/>
+        <w:ind w:hanging="0"/>
+        <w:rPr/>
+      </w:pPr>
+      <w:r>
+        <w:rPr>
+          <w:sz w:val="20"/>
+          <w:szCs w:val="20"/>
+        </w:rPr>
+        <w:t xml:space="preserve"> </w:t>
+      </w:r>
+    </w:p>
+    <w:p>
+      <w:pPr>
+        <w:pStyle w:val="ListParagraph"/>
+        <w:ind w:hanging="0"/>
+        <w:rPr>
+          <w:sz w:val="20"/>
+          <w:szCs w:val="20"/>
+        </w:rPr>
+      </w:pPr>
+      <w:r>
+        <w:rPr/>
       </w:r>
     </w:p>
     <w:p>
@@ -5573,6 +5664,74 @@
     <w:qFormat/>
     <w:rPr/>
   </w:style>
+  <w:style w:type="character" w:styleId="ListLabel48">
+    <w:name w:val="ListLabel 48"/>
+    <w:qFormat/>
+    <w:rPr>
+      <w:rFonts w:ascii="Comic Sans MS" w:hAnsi="Comic Sans MS" w:cs="Lohit Devanagari"/>
+    </w:rPr>
+  </w:style>
+  <w:style w:type="character" w:styleId="ListLabel49">
+    <w:name w:val="ListLabel 49"/>
+    <w:qFormat/>
+    <w:rPr>
+      <w:rFonts w:cs="Courier New"/>
+    </w:rPr>
+  </w:style>
+  <w:style w:type="character" w:styleId="ListLabel50">
+    <w:name w:val="ListLabel 50"/>
+    <w:qFormat/>
+    <w:rPr>
+      <w:rFonts w:cs="Wingdings"/>
+    </w:rPr>
+  </w:style>
+  <w:style w:type="character" w:styleId="ListLabel51">
+    <w:name w:val="ListLabel 51"/>
+    <w:qFormat/>
+    <w:rPr>
+      <w:rFonts w:cs="Symbol"/>
+    </w:rPr>
+  </w:style>
+  <w:style w:type="character" w:styleId="ListLabel52">
+    <w:name w:val="ListLabel 52"/>
+    <w:qFormat/>
+    <w:rPr>
+      <w:rFonts w:cs="Courier New"/>
+    </w:rPr>
+  </w:style>
+  <w:style w:type="character" w:styleId="ListLabel53">
+    <w:name w:val="ListLabel 53"/>
+    <w:qFormat/>
+    <w:rPr>
+      <w:rFonts w:cs="Wingdings"/>
+    </w:rPr>
+  </w:style>
+  <w:style w:type="character" w:styleId="ListLabel54">
+    <w:name w:val="ListLabel 54"/>
+    <w:qFormat/>
+    <w:rPr>
+      <w:rFonts w:cs="Symbol"/>
+    </w:rPr>
+  </w:style>
+  <w:style w:type="character" w:styleId="ListLabel55">
+    <w:name w:val="ListLabel 55"/>
+    <w:qFormat/>
+    <w:rPr>
+      <w:rFonts w:cs="Courier New"/>
+    </w:rPr>
+  </w:style>
+  <w:style w:type="character" w:styleId="ListLabel56">
+    <w:name w:val="ListLabel 56"/>
+    <w:qFormat/>
+    <w:rPr>
+      <w:rFonts w:cs="Wingdings"/>
+    </w:rPr>
+  </w:style>
+  <w:style w:type="character" w:styleId="ListLabel57">
+    <w:name w:val="ListLabel 57"/>
+    <w:qFormat/>
+    <w:rPr/>
+  </w:style>
   <w:style w:type="paragraph" w:styleId="Ttulo" w:customStyle="1">
     <w:name w:val="Título"/>
     <w:basedOn w:val="Normal"/>

</xml_diff>